<commit_message>
pais.js y metereologia.html pero sin estilo
</commit_message>
<xml_diff>
--- a/xml/informeXMLesquema.docx
+++ b/xml/informeXMLesquema.docx
@@ -151,6 +151,9 @@
     </w:p>
     <w:p>
       <w:r>
+        <w:rPr>
+          <w:noProof/>
+        </w:rPr>
         <w:drawing>
           <wp:inline distT="0" distB="0" distL="0" distR="0" wp14:anchorId="10B2248F" wp14:editId="77EE3C73">
             <wp:extent cx="3434963" cy="1023630"/>
@@ -329,7 +332,13 @@
     </w:p>
     <w:p>
       <w:r>
-        <w:t>También tiene valor decimal la distncia entre tramos. Siendo coherente con lo anterior.</w:t>
+        <w:t>También tiene valor decimal la dist</w:t>
+      </w:r>
+      <w:r>
+        <w:t>a</w:t>
+      </w:r>
+      <w:r>
+        <w:t>ncia entre tramos. Siendo coherente con lo anterior.</w:t>
       </w:r>
     </w:p>
     <w:p>

</xml_diff>